<commit_message>
Add 3d results to tb doc
</commit_message>
<xml_diff>
--- a/docs/tb.docx
+++ b/docs/tb.docx
@@ -28,6 +28,27 @@
           <w:rtl/>
         </w:rPr>
         <w:t xml:space="preserve"> שמדמה את כל האפשרויות הקיימות לתוצאה אפשרית.</w:t>
+      </w:r>
+    </w:p>
+    <w:p>
+      <w:pPr>
+        <w:bidi/>
+        <w:jc w:val="center"/>
+        <w:rPr>
+          <w:b/>
+          <w:bCs/>
+          <w:sz w:val="28"/>
+          <w:szCs w:val="28"/>
+        </w:rPr>
+      </w:pPr>
+      <w:r>
+        <w:rPr>
+          <w:b/>
+          <w:bCs/>
+          <w:sz w:val="28"/>
+          <w:szCs w:val="28"/>
+        </w:rPr>
+        <w:t>2 shears</w:t>
       </w:r>
     </w:p>
     <w:p>
@@ -266,14 +287,6 @@
     <w:p>
       <w:pPr>
         <w:bidi/>
-      </w:pPr>
-      <w:r>
-        <w:t>3d</w:t>
-      </w:r>
-    </w:p>
-    <w:p>
-      <w:pPr>
-        <w:bidi/>
         <w:rPr>
           <w:rtl/>
         </w:rPr>
@@ -404,6 +417,276 @@
                     <a:xfrm>
                       <a:off x="0" y="0"/>
                       <a:ext cx="5943600" cy="148590"/>
+                    </a:xfrm>
+                    <a:prstGeom prst="rect">
+                      <a:avLst/>
+                    </a:prstGeom>
+                  </pic:spPr>
+                </pic:pic>
+              </a:graphicData>
+            </a:graphic>
+          </wp:inline>
+        </w:drawing>
+      </w:r>
+    </w:p>
+    <w:p>
+      <w:pPr>
+        <w:bidi/>
+      </w:pPr>
+    </w:p>
+    <w:p>
+      <w:pPr>
+        <w:bidi/>
+      </w:pPr>
+    </w:p>
+    <w:p>
+      <w:pPr>
+        <w:bidi/>
+        <w:jc w:val="center"/>
+        <w:rPr>
+          <w:b/>
+          <w:bCs/>
+          <w:sz w:val="32"/>
+          <w:szCs w:val="32"/>
+        </w:rPr>
+      </w:pPr>
+      <w:r>
+        <w:rPr>
+          <w:b/>
+          <w:bCs/>
+          <w:sz w:val="32"/>
+          <w:szCs w:val="32"/>
+        </w:rPr>
+        <w:t>3 shears</w:t>
+      </w:r>
+    </w:p>
+    <w:p>
+      <w:pPr>
+        <w:bidi/>
+      </w:pPr>
+      <w:r>
+        <w:t>3d</w:t>
+      </w:r>
+    </w:p>
+    <w:p>
+      <w:pPr>
+        <w:bidi/>
+        <w:rPr>
+          <w:noProof/>
+        </w:rPr>
+      </w:pPr>
+      <w:r>
+        <w:rPr>
+          <w:noProof/>
+        </w:rPr>
+        <w:drawing>
+          <wp:inline distT="0" distB="0" distL="0" distR="0" wp14:anchorId="5A8C94C4" wp14:editId="6977ED54">
+            <wp:extent cx="5943600" cy="631825"/>
+            <wp:effectExtent l="0" t="0" r="0" b="0"/>
+            <wp:docPr id="8" name="Picture 8"/>
+            <wp:cNvGraphicFramePr>
+              <a:graphicFrameLocks xmlns:a="http://schemas.openxmlformats.org/drawingml/2006/main" noChangeAspect="1"/>
+            </wp:cNvGraphicFramePr>
+            <a:graphic xmlns:a="http://schemas.openxmlformats.org/drawingml/2006/main">
+              <a:graphicData uri="http://schemas.openxmlformats.org/drawingml/2006/picture">
+                <pic:pic xmlns:pic="http://schemas.openxmlformats.org/drawingml/2006/picture">
+                  <pic:nvPicPr>
+                    <pic:cNvPr id="1" name=""/>
+                    <pic:cNvPicPr/>
+                  </pic:nvPicPr>
+                  <pic:blipFill>
+                    <a:blip r:embed="rId10"/>
+                    <a:stretch>
+                      <a:fillRect/>
+                    </a:stretch>
+                  </pic:blipFill>
+                  <pic:spPr>
+                    <a:xfrm>
+                      <a:off x="0" y="0"/>
+                      <a:ext cx="5943600" cy="631825"/>
+                    </a:xfrm>
+                    <a:prstGeom prst="rect">
+                      <a:avLst/>
+                    </a:prstGeom>
+                  </pic:spPr>
+                </pic:pic>
+              </a:graphicData>
+            </a:graphic>
+          </wp:inline>
+        </w:drawing>
+      </w:r>
+    </w:p>
+    <w:p>
+      <w:pPr>
+        <w:bidi/>
+        <w:rPr>
+          <w:noProof/>
+        </w:rPr>
+      </w:pPr>
+    </w:p>
+    <w:p>
+      <w:pPr>
+        <w:bidi/>
+        <w:rPr>
+          <w:rtl/>
+        </w:rPr>
+      </w:pPr>
+      <w:r>
+        <w:rPr>
+          <w:rFonts w:hint="cs"/>
+          <w:rtl/>
+        </w:rPr>
+        <w:t>גם כאן בדקנו שהמודול תקין וכל הערכים יוצאים כמו שצריך עם הקוד פייטון הבא:</w:t>
+      </w:r>
+    </w:p>
+    <w:p>
+      <w:pPr>
+        <w:bidi/>
+        <w:rPr>
+          <w:rtl/>
+        </w:rPr>
+      </w:pPr>
+      <w:r>
+        <w:rPr>
+          <w:noProof/>
+        </w:rPr>
+        <w:drawing>
+          <wp:inline distT="0" distB="0" distL="0" distR="0" wp14:anchorId="5F56D8C9" wp14:editId="21C77103">
+            <wp:extent cx="5734050" cy="2809875"/>
+            <wp:effectExtent l="0" t="0" r="0" b="9525"/>
+            <wp:docPr id="9" name="Picture 9"/>
+            <wp:cNvGraphicFramePr>
+              <a:graphicFrameLocks xmlns:a="http://schemas.openxmlformats.org/drawingml/2006/main" noChangeAspect="1"/>
+            </wp:cNvGraphicFramePr>
+            <a:graphic xmlns:a="http://schemas.openxmlformats.org/drawingml/2006/main">
+              <a:graphicData uri="http://schemas.openxmlformats.org/drawingml/2006/picture">
+                <pic:pic xmlns:pic="http://schemas.openxmlformats.org/drawingml/2006/picture">
+                  <pic:nvPicPr>
+                    <pic:cNvPr id="1" name=""/>
+                    <pic:cNvPicPr/>
+                  </pic:nvPicPr>
+                  <pic:blipFill>
+                    <a:blip r:embed="rId11"/>
+                    <a:stretch>
+                      <a:fillRect/>
+                    </a:stretch>
+                  </pic:blipFill>
+                  <pic:spPr>
+                    <a:xfrm>
+                      <a:off x="0" y="0"/>
+                      <a:ext cx="5734050" cy="2809875"/>
+                    </a:xfrm>
+                    <a:prstGeom prst="rect">
+                      <a:avLst/>
+                    </a:prstGeom>
+                  </pic:spPr>
+                </pic:pic>
+              </a:graphicData>
+            </a:graphic>
+          </wp:inline>
+        </w:drawing>
+      </w:r>
+    </w:p>
+    <w:p>
+      <w:pPr>
+        <w:bidi/>
+        <w:rPr>
+          <w:rtl/>
+        </w:rPr>
+      </w:pPr>
+    </w:p>
+    <w:p>
+      <w:pPr>
+        <w:bidi/>
+        <w:rPr>
+          <w:rtl/>
+        </w:rPr>
+      </w:pPr>
+      <w:r>
+        <w:rPr>
+          <w:rFonts w:hint="cs"/>
+          <w:rtl/>
+        </w:rPr>
+        <w:t xml:space="preserve">ונשווה את מה שיצא לנו </w:t>
+      </w:r>
+      <w:proofErr w:type="spellStart"/>
+      <w:r>
+        <w:rPr>
+          <w:rFonts w:hint="cs"/>
+          <w:rtl/>
+        </w:rPr>
+        <w:t>בפייתון</w:t>
+      </w:r>
+      <w:proofErr w:type="spellEnd"/>
+      <w:r>
+        <w:rPr>
+          <w:rFonts w:hint="cs"/>
+          <w:rtl/>
+        </w:rPr>
+        <w:t xml:space="preserve"> עם הערכים מה</w:t>
+      </w:r>
+      <w:r>
+        <w:t>tb</w:t>
+      </w:r>
+      <w:r>
+        <w:rPr>
+          <w:rFonts w:hint="cs"/>
+          <w:rtl/>
+        </w:rPr>
+        <w:t>:</w:t>
+      </w:r>
+    </w:p>
+    <w:p>
+      <w:pPr>
+        <w:bidi/>
+        <w:rPr>
+          <w:rtl/>
+        </w:rPr>
+      </w:pPr>
+      <w:r>
+        <w:rPr>
+          <w:rFonts w:hint="cs"/>
+          <w:rtl/>
+        </w:rPr>
+        <w:t>(20 הערכים הראשונים מתוך 512)</w:t>
+      </w:r>
+    </w:p>
+    <w:p>
+      <w:pPr>
+        <w:bidi/>
+        <w:rPr>
+          <w:rtl/>
+        </w:rPr>
+      </w:pPr>
+      <w:r>
+        <w:rPr>
+          <w:noProof/>
+        </w:rPr>
+        <w:drawing>
+          <wp:inline distT="0" distB="0" distL="0" distR="0" wp14:anchorId="167F1CEA" wp14:editId="2585047E">
+            <wp:extent cx="5362575" cy="209550"/>
+            <wp:effectExtent l="0" t="0" r="9525" b="0"/>
+            <wp:docPr id="10" name="Picture 10"/>
+            <wp:cNvGraphicFramePr>
+              <a:graphicFrameLocks xmlns:a="http://schemas.openxmlformats.org/drawingml/2006/main" noChangeAspect="1"/>
+            </wp:cNvGraphicFramePr>
+            <a:graphic xmlns:a="http://schemas.openxmlformats.org/drawingml/2006/main">
+              <a:graphicData uri="http://schemas.openxmlformats.org/drawingml/2006/picture">
+                <pic:pic xmlns:pic="http://schemas.openxmlformats.org/drawingml/2006/picture">
+                  <pic:nvPicPr>
+                    <pic:cNvPr id="1" name=""/>
+                    <pic:cNvPicPr/>
+                  </pic:nvPicPr>
+                  <pic:blipFill>
+                    <a:blip r:embed="rId12"/>
+                    <a:stretch>
+                      <a:fillRect/>
+                    </a:stretch>
+                  </pic:blipFill>
+                  <pic:spPr>
+                    <a:xfrm>
+                      <a:off x="0" y="0"/>
+                      <a:ext cx="5362575" cy="209550"/>
                     </a:xfrm>
                     <a:prstGeom prst="rect">
                       <a:avLst/>

</xml_diff>